<commit_message>
8/10 - Adjusted some identation of code and wrote the decision taking module of the monography
</commit_message>
<xml_diff>
--- a/Monografia/Partes/Capitulo 2.docx
+++ b/Monografia/Partes/Capitulo 2.docx
@@ -5,6 +5,7 @@
     <w:p>
       <w:pPr>
         <w:pStyle w:val="Subtitulo"/>
+        <w:jc w:val="both"/>
       </w:pPr>
       <w:r>
         <w:t>2.1 Considerações Iniciais</w:t>
@@ -13,6 +14,7 @@
     <w:p>
       <w:pPr>
         <w:pStyle w:val="Texto"/>
+        <w:jc w:val="both"/>
       </w:pPr>
       <w:r>
         <w:tab/>
@@ -25,6 +27,7 @@
     <w:p>
       <w:pPr>
         <w:pStyle w:val="Subtitulo"/>
+        <w:jc w:val="both"/>
       </w:pPr>
       <w:r>
         <w:t>2.2 Automação Residencial</w:t>
@@ -334,6 +337,7 @@
     <w:p>
       <w:pPr>
         <w:pStyle w:val="Subtitulo"/>
+        <w:jc w:val="both"/>
       </w:pPr>
       <w:r>
         <w:t>2.3 Processamento de Imagens</w:t>
@@ -342,6 +346,7 @@
     <w:p>
       <w:pPr>
         <w:pStyle w:val="Texto"/>
+        <w:jc w:val="both"/>
       </w:pPr>
       <w:r>
         <w:tab/>
@@ -359,6 +364,7 @@
     <w:p>
       <w:pPr>
         <w:pStyle w:val="Texto"/>
+        <w:jc w:val="both"/>
       </w:pPr>
       <w:r>
         <w:tab/>
@@ -368,6 +374,7 @@
     <w:p>
       <w:pPr>
         <w:pStyle w:val="Subsubtitulo"/>
+        <w:jc w:val="both"/>
       </w:pPr>
       <w:r>
         <w:t xml:space="preserve">2.3.1 </w:t>
@@ -381,6 +388,7 @@
     <w:p>
       <w:pPr>
         <w:pStyle w:val="Texto"/>
+        <w:jc w:val="both"/>
       </w:pPr>
       <w:r>
         <w:tab/>
@@ -464,6 +472,7 @@
     <w:p>
       <w:pPr>
         <w:pStyle w:val="Texto"/>
+        <w:jc w:val="both"/>
       </w:pPr>
       <w:r>
         <w:tab/>
@@ -492,6 +501,7 @@
     <w:p>
       <w:pPr>
         <w:pStyle w:val="Subsubsubtitulo"/>
+        <w:jc w:val="both"/>
       </w:pPr>
       <w:r>
         <w:lastRenderedPageBreak/>
@@ -506,18 +516,62 @@
     <w:p>
       <w:pPr>
         <w:pStyle w:val="Texto"/>
-      </w:pPr>
-      <w:r>
-        <w:tab/>
-        <w:t xml:space="preserve">O processo de </w:t>
-      </w:r>
-      <w:proofErr w:type="spellStart"/>
-      <w:r>
-        <w:t>Stitching</w:t>
-      </w:r>
-      <w:proofErr w:type="spellEnd"/>
-      <w:r>
-        <w:t xml:space="preserve"> encontrado na biblioteca </w:t>
+        <w:jc w:val="both"/>
+      </w:pPr>
+      <w:r>
+        <w:tab/>
+      </w:r>
+      <w:r>
+        <w:t xml:space="preserve">O verbo </w:t>
+      </w:r>
+      <w:proofErr w:type="spellStart"/>
+      <w:r>
+        <w:t>to</w:t>
+      </w:r>
+      <w:proofErr w:type="spellEnd"/>
+      <w:r>
+        <w:t xml:space="preserve"> </w:t>
+      </w:r>
+      <w:proofErr w:type="spellStart"/>
+      <w:r>
+        <w:t>stitch</w:t>
+      </w:r>
+      <w:proofErr w:type="spellEnd"/>
+      <w:r>
+        <w:t xml:space="preserve">, do inglês, em tradução literal significa coser, dar pontos. Neste projeto, o conceito de </w:t>
+      </w:r>
+      <w:proofErr w:type="spellStart"/>
+      <w:r>
+        <w:t>stitching</w:t>
+      </w:r>
+      <w:proofErr w:type="spellEnd"/>
+      <w:r>
+        <w:t xml:space="preserve"> é unir imagens que possuam um grau de </w:t>
+      </w:r>
+      <w:proofErr w:type="spellStart"/>
+      <w:r>
+        <w:rPr>
+          <w:i/>
+        </w:rPr>
+        <w:t>overlap</w:t>
+      </w:r>
+      <w:proofErr w:type="spellEnd"/>
+      <w:r>
+        <w:t xml:space="preserve"> (nesse contexto, </w:t>
+      </w:r>
+      <w:proofErr w:type="spellStart"/>
+      <w:r>
+        <w:rPr>
+          <w:i/>
+        </w:rPr>
+        <w:t>overlap</w:t>
+      </w:r>
+      <w:proofErr w:type="spellEnd"/>
+      <w:r>
+        <w:t xml:space="preserve"> significa características </w:t>
+      </w:r>
+      <w:r>
+        <w:t xml:space="preserve">compartilhadas pelas imagens) em uma só. O algoritmo utilizado é implementado na biblioteca </w:t>
       </w:r>
       <w:proofErr w:type="spellStart"/>
       <w:r>
@@ -525,29 +579,13 @@
       </w:r>
       <w:proofErr w:type="spellEnd"/>
       <w:r>
-        <w:t>,</w:t>
-      </w:r>
-      <w:r>
-        <w:t xml:space="preserve"> consiste em, a partir de imagens que possuam um certo grau de </w:t>
-      </w:r>
-      <w:proofErr w:type="spellStart"/>
-      <w:r>
-        <w:rPr>
-          <w:i/>
-        </w:rPr>
-        <w:t>overlap</w:t>
-      </w:r>
-      <w:proofErr w:type="spellEnd"/>
-      <w:r>
-        <w:t>, criar uma imagem panorâmica.</w:t>
-      </w:r>
-      <w:r>
-        <w:t xml:space="preserve"> </w:t>
-      </w:r>
-    </w:p>
-    <w:p>
-      <w:pPr>
-        <w:pStyle w:val="Texto"/>
+        <w:t>, versão 3.2.</w:t>
+      </w:r>
+    </w:p>
+    <w:p>
+      <w:pPr>
+        <w:pStyle w:val="Texto"/>
+        <w:jc w:val="both"/>
         <w:rPr>
           <w:rFonts w:cs="Times New Roman"/>
         </w:rPr>
@@ -811,6 +849,7 @@
     <w:p>
       <w:pPr>
         <w:pStyle w:val="Texto"/>
+        <w:jc w:val="center"/>
       </w:pPr>
       <w:r>
         <w:rPr>
@@ -870,6 +909,7 @@
     <w:p>
       <w:pPr>
         <w:pStyle w:val="Texto"/>
+        <w:jc w:val="center"/>
       </w:pPr>
       <w:r>
         <w:rPr>
@@ -929,6 +969,7 @@
     <w:p>
       <w:pPr>
         <w:pStyle w:val="Texto"/>
+        <w:jc w:val="both"/>
       </w:pPr>
       <w:r>
         <w:tab/>
@@ -949,6 +990,7 @@
     <w:p>
       <w:pPr>
         <w:pStyle w:val="Subsubtitulo"/>
+        <w:jc w:val="both"/>
       </w:pPr>
       <w:r>
         <w:t>2.3.2 Espaço de Cores</w:t>
@@ -957,6 +999,7 @@
     <w:p>
       <w:pPr>
         <w:pStyle w:val="Texto"/>
+        <w:jc w:val="both"/>
       </w:pPr>
       <w:r>
         <w:tab/>
@@ -970,18 +1013,13 @@
       </w:r>
       <w:proofErr w:type="spellEnd"/>
       <w:r>
-        <w:t xml:space="preserve">, 2003). </w:t>
-      </w:r>
-      <w:r>
-        <w:t>Nesse espaço</w:t>
-      </w:r>
-      <w:r>
-        <w:t>, cada cor é representada por um ponto.</w:t>
-      </w:r>
-    </w:p>
-    <w:p>
-      <w:pPr>
-        <w:pStyle w:val="Texto"/>
+        <w:t>, 2003). Nesse espaço, cada cor é representada por um ponto.</w:t>
+      </w:r>
+    </w:p>
+    <w:p>
+      <w:pPr>
+        <w:pStyle w:val="Texto"/>
+        <w:jc w:val="both"/>
       </w:pPr>
       <w:r>
         <w:tab/>
@@ -1007,6 +1045,7 @@
     <w:p>
       <w:pPr>
         <w:pStyle w:val="Subsubsubtitulo"/>
+        <w:jc w:val="both"/>
       </w:pPr>
       <w:r>
         <w:t>2.3.2.1 Espaço RGB</w:t>
@@ -1015,6 +1054,7 @@
     <w:p>
       <w:pPr>
         <w:pStyle w:val="Texto"/>
+        <w:jc w:val="both"/>
       </w:pPr>
       <w:r>
         <w:tab/>
@@ -1035,22 +1075,23 @@
     <w:p>
       <w:pPr>
         <w:pStyle w:val="Texto"/>
-      </w:pPr>
-      <w:r>
+        <w:jc w:val="both"/>
+      </w:pPr>
+      <w:r>
+        <w:tab/>
+        <w:t>A representação de uma cor é dada por um número que indica o quanto de cada cor primária está presente. Na figura abaixo, os valores de R, G e B estão normalizados e variam entre 0 e 1:</w:t>
+      </w:r>
+    </w:p>
+    <w:p>
+      <w:pPr>
+        <w:pStyle w:val="Texto"/>
+        <w:jc w:val="both"/>
+      </w:pPr>
+      <w:r>
+        <w:rPr>
+          <w:noProof/>
+        </w:rPr>
         <w:lastRenderedPageBreak/>
-        <w:tab/>
-        <w:t>A representação de uma cor é dada por um número que indica o quanto de cada cor primária está presente. Na figura abaixo, os valores de R, G e B estão normalizados e variam entre 0 e 1:</w:t>
-      </w:r>
-    </w:p>
-    <w:p>
-      <w:pPr>
-        <w:pStyle w:val="Texto"/>
-        <w:jc w:val="center"/>
-      </w:pPr>
-      <w:r>
-        <w:rPr>
-          <w:noProof/>
-        </w:rPr>
         <w:drawing>
           <wp:inline distT="0" distB="0" distL="0" distR="0">
             <wp:extent cx="3705225" cy="3267075"/>
@@ -1104,6 +1145,7 @@
     <w:p>
       <w:pPr>
         <w:pStyle w:val="Subsubsubtitulo"/>
+        <w:jc w:val="both"/>
       </w:pPr>
       <w:r>
         <w:tab/>
@@ -1126,6 +1168,7 @@
     <w:p>
       <w:pPr>
         <w:pStyle w:val="Texto"/>
+        <w:jc w:val="both"/>
       </w:pPr>
       <w:r>
         <w:tab/>
@@ -1135,13 +1178,12 @@
     <w:p>
       <w:pPr>
         <w:pStyle w:val="Texto"/>
-        <w:jc w:val="center"/>
+        <w:jc w:val="both"/>
       </w:pPr>
       <w:r>
         <w:rPr>
           <w:noProof/>
         </w:rPr>
-        <w:lastRenderedPageBreak/>
         <w:drawing>
           <wp:inline distT="0" distB="0" distL="0" distR="0">
             <wp:extent cx="4295775" cy="2820194"/>
@@ -1199,6 +1241,7 @@
           <w:tab w:val="center" w:pos="4702"/>
           <w:tab w:val="left" w:pos="5535"/>
         </w:tabs>
+        <w:jc w:val="both"/>
       </w:pPr>
       <w:r>
         <w:tab/>
@@ -1214,19 +1257,19 @@
     <w:p>
       <w:pPr>
         <w:pStyle w:val="Subsubsubtitulo"/>
-      </w:pPr>
-      <w:r>
-        <w:t xml:space="preserve">2.3.2.1 Espaço </w:t>
-      </w:r>
-      <w:r>
-        <w:t>HSV</w:t>
-      </w:r>
-    </w:p>
-    <w:p>
-      <w:pPr>
-        <w:pStyle w:val="Texto"/>
-      </w:pPr>
-      <w:r>
+        <w:jc w:val="both"/>
+      </w:pPr>
+      <w:r>
+        <w:t>2.3.2.1 Espaço HSV</w:t>
+      </w:r>
+    </w:p>
+    <w:p>
+      <w:pPr>
+        <w:pStyle w:val="Texto"/>
+        <w:jc w:val="both"/>
+      </w:pPr>
+      <w:r>
+        <w:lastRenderedPageBreak/>
         <w:tab/>
         <w:t xml:space="preserve">Embora o espaço RGB seja o mais utilizado para representações digitais de cores, </w:t>
       </w:r>
@@ -1263,10 +1306,7 @@
       </w:r>
       <w:proofErr w:type="spellEnd"/>
       <w:r>
-        <w:t>;</w:t>
-      </w:r>
-      <w:r>
-        <w:t xml:space="preserve"> </w:t>
+        <w:t xml:space="preserve">; </w:t>
       </w:r>
       <w:proofErr w:type="spellStart"/>
       <w:r>
@@ -1274,10 +1314,7 @@
       </w:r>
       <w:proofErr w:type="spellEnd"/>
       <w:r>
-        <w:t>;</w:t>
-      </w:r>
-      <w:r>
-        <w:t xml:space="preserve"> </w:t>
+        <w:t xml:space="preserve">; </w:t>
       </w:r>
       <w:proofErr w:type="spellStart"/>
       <w:r>
@@ -1291,6 +1328,7 @@
     <w:p>
       <w:pPr>
         <w:pStyle w:val="Texto"/>
+        <w:jc w:val="both"/>
       </w:pPr>
       <w:r>
         <w:tab/>
@@ -1323,6 +1361,7 @@
     <w:p>
       <w:pPr>
         <w:pStyle w:val="Texto"/>
+        <w:jc w:val="both"/>
         <w:rPr>
           <w:u w:val="single"/>
         </w:rPr>
@@ -1347,13 +1386,13 @@
     <w:p>
       <w:pPr>
         <w:pStyle w:val="Texto"/>
-        <w:jc w:val="center"/>
-      </w:pPr>
-    </w:p>
-    <w:p>
-      <w:pPr>
-        <w:pStyle w:val="Texto"/>
-        <w:jc w:val="center"/>
+        <w:jc w:val="both"/>
+      </w:pPr>
+    </w:p>
+    <w:p>
+      <w:pPr>
+        <w:pStyle w:val="Texto"/>
+        <w:jc w:val="both"/>
       </w:pPr>
     </w:p>
     <w:p>
@@ -1365,7 +1404,6 @@
         <w:rPr>
           <w:noProof/>
         </w:rPr>
-        <w:lastRenderedPageBreak/>
         <w:drawing>
           <wp:anchor distT="0" distB="0" distL="114300" distR="114300" simplePos="0" relativeHeight="251658240" behindDoc="0" locked="0" layoutInCell="1" allowOverlap="1">
             <wp:simplePos x="0" y="0"/>
@@ -1427,151 +1465,155 @@
     <w:p>
       <w:pPr>
         <w:pStyle w:val="Texto"/>
+        <w:jc w:val="both"/>
+      </w:pPr>
+      <w:r>
+        <w:t>(</w:t>
+      </w:r>
+      <w:r>
+        <w:t>Hexágono representando o modelo de cores HSV. Fonte: ENVI (2000)</w:t>
+      </w:r>
+      <w:r>
+        <w:t xml:space="preserve"> e </w:t>
+      </w:r>
+      <w:r>
+        <w:t>https://edoras.sdsu.edu/doc/matlab/toolbox/images/color11.html</w:t>
+      </w:r>
+      <w:r>
+        <w:t xml:space="preserve">) </w:t>
+      </w:r>
+    </w:p>
+    <w:p>
+      <w:pPr>
+        <w:pStyle w:val="Texto"/>
+        <w:jc w:val="both"/>
+      </w:pPr>
+    </w:p>
+    <w:p>
+      <w:pPr>
+        <w:pStyle w:val="Subsubtitulo"/>
+        <w:jc w:val="both"/>
+      </w:pPr>
+      <w:r>
+        <w:t>2.3.3 Segmentação de Imagem</w:t>
+      </w:r>
+    </w:p>
+    <w:p>
+      <w:pPr>
+        <w:pStyle w:val="Texto"/>
+        <w:jc w:val="both"/>
+      </w:pPr>
+      <w:r>
+        <w:lastRenderedPageBreak/>
+        <w:tab/>
+      </w:r>
+      <w:r>
+        <w:t xml:space="preserve">Segmentar uma imagem significa </w:t>
+      </w:r>
+      <w:proofErr w:type="spellStart"/>
+      <w:r>
+        <w:t>particioná-la</w:t>
+      </w:r>
+      <w:proofErr w:type="spellEnd"/>
+      <w:r>
+        <w:t xml:space="preserve"> em regiões distintas onde cada pixel contém atributos similares. O passo de segmentação é muito importante numa análise de imagem.</w:t>
+      </w:r>
+    </w:p>
+    <w:p>
+      <w:pPr>
+        <w:pStyle w:val="Texto"/>
+        <w:jc w:val="both"/>
+        <w:rPr>
+          <w:i/>
+        </w:rPr>
+      </w:pPr>
+      <w:r>
+        <w:tab/>
+        <w:t xml:space="preserve">A forma mais simples de segmentação é o </w:t>
+      </w:r>
+      <w:proofErr w:type="spellStart"/>
+      <w:r>
+        <w:rPr>
+          <w:i/>
+        </w:rPr>
+        <w:t>tresholding</w:t>
+      </w:r>
+      <w:proofErr w:type="spellEnd"/>
+      <w:r>
+        <w:rPr>
+          <w:i/>
+        </w:rPr>
+        <w:t xml:space="preserve">. </w:t>
+      </w:r>
+      <w:r>
+        <w:t xml:space="preserve">O </w:t>
+      </w:r>
+      <w:proofErr w:type="spellStart"/>
+      <w:r>
+        <w:rPr>
+          <w:i/>
+        </w:rPr>
+        <w:t>tresholding</w:t>
+      </w:r>
+      <w:proofErr w:type="spellEnd"/>
+      <w:r>
+        <w:rPr>
+          <w:i/>
+        </w:rPr>
+        <w:t xml:space="preserve"> </w:t>
+      </w:r>
+      <w:r>
+        <w:t xml:space="preserve">consiste em transformar uma imagem colorida (ou em escalas de cinza) em uma imagem binária que pode ser usada como um mapa. Essa imagem possui duas regiões: uma com pixels abaixo do valor de </w:t>
+      </w:r>
+      <w:proofErr w:type="spellStart"/>
+      <w:r>
+        <w:rPr>
+          <w:i/>
+        </w:rPr>
+        <w:t>treshold</w:t>
+      </w:r>
+      <w:proofErr w:type="spellEnd"/>
+      <w:r>
+        <w:t xml:space="preserve"> e outra com valores iguais ou acima do valor de </w:t>
+      </w:r>
+      <w:proofErr w:type="spellStart"/>
+      <w:r>
+        <w:rPr>
+          <w:i/>
+        </w:rPr>
+        <w:t>treshold</w:t>
+      </w:r>
+      <w:proofErr w:type="spellEnd"/>
+      <w:r>
+        <w:t>.</w:t>
+      </w:r>
+      <w:r>
+        <w:t xml:space="preserve"> A maior dificuldade dessa técnica é encontrar o valor ideal de </w:t>
+      </w:r>
+      <w:proofErr w:type="spellStart"/>
+      <w:r>
+        <w:rPr>
+          <w:i/>
+        </w:rPr>
+        <w:t>treshold</w:t>
+      </w:r>
+      <w:proofErr w:type="spellEnd"/>
+      <w:r>
+        <w:rPr>
+          <w:i/>
+        </w:rPr>
+        <w:t>.</w:t>
+      </w:r>
+    </w:p>
+    <w:p>
+      <w:pPr>
+        <w:pStyle w:val="Texto"/>
         <w:jc w:val="center"/>
       </w:pPr>
       <w:r>
-        <w:t>(</w:t>
-      </w:r>
-      <w:r>
-        <w:t>Hexágono representando o modelo de cores HSV. Fonte: ENVI (2000)</w:t>
-      </w:r>
-      <w:r>
-        <w:t xml:space="preserve"> e </w:t>
-      </w:r>
-      <w:r>
-        <w:t>https://edoras.sdsu.edu/doc/matlab/toolbox/images/color11.html</w:t>
-      </w:r>
-      <w:r>
-        <w:t xml:space="preserve">) </w:t>
-      </w:r>
-    </w:p>
-    <w:p>
-      <w:pPr>
-        <w:pStyle w:val="Texto"/>
-      </w:pPr>
-    </w:p>
-    <w:p>
-      <w:pPr>
-        <w:pStyle w:val="Subsubtitulo"/>
-      </w:pPr>
-      <w:r>
-        <w:t>2.3.3 Segmentação de Imagem</w:t>
-      </w:r>
-    </w:p>
-    <w:p>
-      <w:pPr>
-        <w:pStyle w:val="Texto"/>
-      </w:pPr>
-      <w:r>
-        <w:tab/>
-      </w:r>
-      <w:r>
-        <w:t xml:space="preserve">Segmentar uma imagem significa </w:t>
-      </w:r>
-      <w:proofErr w:type="spellStart"/>
-      <w:r>
-        <w:t>particioná-la</w:t>
-      </w:r>
-      <w:proofErr w:type="spellEnd"/>
-      <w:r>
-        <w:t xml:space="preserve"> em regiões distintas onde cada pixel contém atributos similares. O passo de segmentação é muito importante numa análise de imagem.</w:t>
-      </w:r>
-    </w:p>
-    <w:p>
-      <w:pPr>
-        <w:pStyle w:val="Texto"/>
-        <w:rPr>
-          <w:i/>
-        </w:rPr>
-      </w:pPr>
-      <w:r>
-        <w:tab/>
-        <w:t xml:space="preserve">A forma mais simples de segmentação é o </w:t>
-      </w:r>
-      <w:proofErr w:type="spellStart"/>
-      <w:r>
-        <w:rPr>
-          <w:i/>
-        </w:rPr>
-        <w:t>tresholding</w:t>
-      </w:r>
-      <w:proofErr w:type="spellEnd"/>
-      <w:r>
-        <w:rPr>
-          <w:i/>
-        </w:rPr>
-        <w:t xml:space="preserve">. </w:t>
-      </w:r>
-      <w:r>
-        <w:t xml:space="preserve">O </w:t>
-      </w:r>
-      <w:proofErr w:type="spellStart"/>
-      <w:r>
-        <w:rPr>
-          <w:i/>
-        </w:rPr>
-        <w:t>tresholding</w:t>
-      </w:r>
-      <w:proofErr w:type="spellEnd"/>
-      <w:r>
-        <w:rPr>
-          <w:i/>
-        </w:rPr>
-        <w:t xml:space="preserve"> </w:t>
-      </w:r>
-      <w:r>
-        <w:t xml:space="preserve">consiste em transformar uma imagem colorida (ou em escalas de cinza) em uma imagem binária que pode ser usada como um mapa. Essa imagem possui duas regiões: uma com pixels abaixo do valor de </w:t>
-      </w:r>
-      <w:proofErr w:type="spellStart"/>
-      <w:r>
-        <w:rPr>
-          <w:i/>
-        </w:rPr>
-        <w:t>treshold</w:t>
-      </w:r>
-      <w:proofErr w:type="spellEnd"/>
-      <w:r>
-        <w:t xml:space="preserve"> e outra com valores iguais ou acima do valor de </w:t>
-      </w:r>
-      <w:proofErr w:type="spellStart"/>
-      <w:r>
-        <w:rPr>
-          <w:i/>
-        </w:rPr>
-        <w:t>treshold</w:t>
-      </w:r>
-      <w:proofErr w:type="spellEnd"/>
-      <w:r>
-        <w:t>.</w:t>
-      </w:r>
-      <w:r>
-        <w:t xml:space="preserve"> A maior dificuldade dessa técnica é encontrar o valor ideal de </w:t>
-      </w:r>
-      <w:proofErr w:type="spellStart"/>
-      <w:r>
-        <w:rPr>
-          <w:i/>
-        </w:rPr>
-        <w:t>treshold</w:t>
-      </w:r>
-      <w:proofErr w:type="spellEnd"/>
-      <w:r>
-        <w:rPr>
-          <w:i/>
-        </w:rPr>
-        <w:t>.</w:t>
-      </w:r>
-    </w:p>
-    <w:p>
-      <w:pPr>
-        <w:pStyle w:val="Texto"/>
-        <w:jc w:val="center"/>
-      </w:pPr>
-      <w:r>
         <w:rPr>
           <w:noProof/>
         </w:rPr>
-        <w:lastRenderedPageBreak/>
         <w:drawing>
           <wp:inline distT="0" distB="0" distL="0" distR="0" wp14:anchorId="778E3324" wp14:editId="1292DD99">
             <wp:extent cx="4705350" cy="4972050"/>
@@ -1612,6 +1654,7 @@
     <w:p>
       <w:pPr>
         <w:pStyle w:val="Texto"/>
+        <w:jc w:val="both"/>
       </w:pPr>
       <w:r>
         <w:tab/>
@@ -1646,6 +1689,7 @@
     <w:p>
       <w:pPr>
         <w:pStyle w:val="Subsubtitulo"/>
+        <w:jc w:val="both"/>
       </w:pPr>
       <w:r>
         <w:t>2.3.4 Processamento Morfológico</w:t>
@@ -1654,8 +1698,10 @@
     <w:p>
       <w:pPr>
         <w:pStyle w:val="Texto"/>
-      </w:pPr>
-      <w:r>
+        <w:jc w:val="both"/>
+      </w:pPr>
+      <w:r>
+        <w:lastRenderedPageBreak/>
         <w:tab/>
         <w:t xml:space="preserve">Imagens, ou, como foi definido acima, mapas binários, gerados através do </w:t>
       </w:r>
@@ -1674,6 +1720,7 @@
     <w:p>
       <w:pPr>
         <w:pStyle w:val="Texto"/>
+        <w:jc w:val="both"/>
       </w:pPr>
       <w:r>
         <w:tab/>
@@ -1690,11 +1737,7 @@
         </w:r>
       </w:hyperlink>
       <w:r>
-        <w:t xml:space="preserve">), as operações morfológicas baseiam-se na ordem relativa dos pixels e não em seus valores numéricos, o que faz com que sejam ideais para processamento de imagens binárias </w:t>
-      </w:r>
-      <w:r>
-        <w:lastRenderedPageBreak/>
-        <w:t>(</w:t>
+        <w:t>), as operações morfológicas baseiam-se na ordem relativa dos pixels e não em seus valores numéricos, o que faz com que sejam ideais para processamento de imagens binárias (</w:t>
       </w:r>
       <w:hyperlink r:id="rId17" w:history="1">
         <w:r>
@@ -1711,6 +1754,7 @@
     <w:p>
       <w:pPr>
         <w:pStyle w:val="Subtitulo"/>
+        <w:jc w:val="both"/>
       </w:pPr>
       <w:r>
         <w:t>2.4 Topologia de Rede</w:t>
@@ -1719,27 +1763,76 @@
     <w:p>
       <w:pPr>
         <w:pStyle w:val="Texto"/>
-      </w:pPr>
-      <w:r>
-        <w:tab/>
-        <w:t>Topologia de rede é o canal por onde os componentes de uma rede estão conectados entre si. Ela pode ser tanto lógica como física.</w:t>
-      </w:r>
-    </w:p>
-    <w:p>
-      <w:pPr>
-        <w:pStyle w:val="Texto"/>
-      </w:pPr>
-      <w:r>
-        <w:tab/>
-        <w:t>A Topologia Física é o layout físico da rede, representando como os cabos estão conectados, já a Topologia Lógica representa a maneira na qual os dados são transmitidos ent</w:t>
-      </w:r>
-      <w:r>
-        <w:t>re os componentes da rede.</w:t>
+        <w:jc w:val="both"/>
+      </w:pPr>
+      <w:r>
+        <w:tab/>
+        <w:t xml:space="preserve">Topologia de rede </w:t>
+      </w:r>
+      <w:r>
+        <w:t xml:space="preserve">é a tecnologia de arranjo de vários elementos como </w:t>
+      </w:r>
+      <w:r>
+        <w:rPr>
+          <w:i/>
+        </w:rPr>
+        <w:t xml:space="preserve">links, </w:t>
+      </w:r>
+      <w:r>
+        <w:t>nós e derivados. Uma topologia de rede representa a estrutura topológica de uma rede de computadores (</w:t>
+      </w:r>
+      <w:proofErr w:type="spellStart"/>
+      <w:r>
+        <w:t>Santra</w:t>
+      </w:r>
+      <w:proofErr w:type="spellEnd"/>
+      <w:r>
+        <w:t xml:space="preserve">; </w:t>
+      </w:r>
+      <w:proofErr w:type="spellStart"/>
+      <w:r>
+        <w:t>Acharjya</w:t>
+      </w:r>
+      <w:proofErr w:type="spellEnd"/>
+      <w:r>
+        <w:t xml:space="preserve"> 2013).</w:t>
+      </w:r>
+      <w:r>
+        <w:t xml:space="preserve"> Ainda segundo (</w:t>
+      </w:r>
+      <w:proofErr w:type="spellStart"/>
+      <w:r>
+        <w:t>Santra</w:t>
+      </w:r>
+      <w:proofErr w:type="spellEnd"/>
+      <w:r>
+        <w:t xml:space="preserve">; </w:t>
+      </w:r>
+      <w:proofErr w:type="spellStart"/>
+      <w:r>
+        <w:t>Acharjya</w:t>
+      </w:r>
+      <w:proofErr w:type="spellEnd"/>
+      <w:r>
+        <w:t xml:space="preserve"> 2013), hoje existem dois tipos de topologia: Topologia Física e Topologia Lógica. A topologia</w:t>
+      </w:r>
+      <w:r>
+        <w:t xml:space="preserve"> física foca no </w:t>
+      </w:r>
+      <w:r>
+        <w:rPr>
+          <w:i/>
+        </w:rPr>
+        <w:t>hardware</w:t>
+      </w:r>
+      <w:r>
+        <w:t xml:space="preserve"> associado ao sistema como terminais remotos, servidores e o cabeamento entre eles, já a topologia lógica representa o fluxo de dados entre os nós.</w:t>
       </w:r>
     </w:p>
     <w:p>
       <w:pPr>
         <w:pStyle w:val="Subsubtitulo"/>
+        <w:jc w:val="both"/>
       </w:pPr>
       <w:r>
         <w:t>2.4.1 Topologia de Rede em Estrela</w:t>
@@ -1748,6 +1841,7 @@
     <w:p>
       <w:pPr>
         <w:pStyle w:val="Texto"/>
+        <w:jc w:val="both"/>
       </w:pPr>
       <w:r>
         <w:tab/>
@@ -1757,21 +1851,15 @@
     <w:p>
       <w:pPr>
         <w:pStyle w:val="Texto"/>
-      </w:pPr>
-      <w:r>
-        <w:tab/>
-        <w:t xml:space="preserve">As principais vantagens de uma topologia de rede em estrela são a facilidade de se inserir um novo componente e a imunidade da rede como um todo a um problema em um dos nós periféricos. Caso um desses </w:t>
-      </w:r>
-      <w:proofErr w:type="gramStart"/>
-      <w:r>
-        <w:t>n</w:t>
-      </w:r>
-      <w:bookmarkStart w:id="0" w:name="_GoBack"/>
-      <w:bookmarkEnd w:id="0"/>
-      <w:r>
-        <w:t>ós tenha</w:t>
-      </w:r>
-      <w:proofErr w:type="gramEnd"/>
+        <w:jc w:val="both"/>
+      </w:pPr>
+      <w:r>
+        <w:tab/>
+        <w:t xml:space="preserve">As principais vantagens de uma topologia de rede em estrela são a facilidade de se inserir um novo componente e a imunidade da rede como um todo a um problema em um dos nós periféricos. Caso um desses nós </w:t>
+      </w:r>
+      <w:r>
+        <w:t>apresente</w:t>
+      </w:r>
       <w:r>
         <w:t xml:space="preserve"> um problema, o funcionamento da rede não é comprometido.</w:t>
       </w:r>
@@ -1779,6 +1867,7 @@
     <w:p>
       <w:pPr>
         <w:pStyle w:val="Texto"/>
+        <w:jc w:val="both"/>
       </w:pPr>
       <w:r>
         <w:tab/>
@@ -1796,10 +1885,10 @@
         </w:rPr>
         <w:lastRenderedPageBreak/>
         <w:drawing>
-          <wp:inline distT="0" distB="0" distL="0" distR="0">
-            <wp:extent cx="3295650" cy="3203372"/>
-            <wp:effectExtent l="0" t="0" r="0" b="0"/>
-            <wp:docPr id="17" name="Imagem 17" descr="https://upload.wikimedia.org/wikipedia/commons/thumb/6/66/NetworkTopology-Star.png/250px-NetworkTopology-Star.png"/>
+          <wp:inline distT="0" distB="0" distL="0" distR="0" wp14:anchorId="20703D70" wp14:editId="56FDA0E3">
+            <wp:extent cx="2362200" cy="1990725"/>
+            <wp:effectExtent l="0" t="0" r="0" b="9525"/>
+            <wp:docPr id="3" name="Imagem 3"/>
             <wp:cNvGraphicFramePr>
               <a:graphicFrameLocks xmlns:a="http://schemas.openxmlformats.org/drawingml/2006/main" noChangeAspect="1"/>
             </wp:cNvGraphicFramePr>
@@ -1807,36 +1896,23 @@
               <a:graphicData uri="http://schemas.openxmlformats.org/drawingml/2006/picture">
                 <pic:pic xmlns:pic="http://schemas.openxmlformats.org/drawingml/2006/picture">
                   <pic:nvPicPr>
-                    <pic:cNvPr id="0" name="Picture 14" descr="https://upload.wikimedia.org/wikipedia/commons/thumb/6/66/NetworkTopology-Star.png/250px-NetworkTopology-Star.png"/>
-                    <pic:cNvPicPr>
-                      <a:picLocks noChangeAspect="1" noChangeArrowheads="1"/>
-                    </pic:cNvPicPr>
+                    <pic:cNvPr id="1" name=""/>
+                    <pic:cNvPicPr/>
                   </pic:nvPicPr>
                   <pic:blipFill>
-                    <a:blip r:embed="rId18">
-                      <a:extLst>
-                        <a:ext uri="{28A0092B-C50C-407E-A947-70E740481C1C}">
-                          <a14:useLocalDpi xmlns:a14="http://schemas.microsoft.com/office/drawing/2010/main" val="0"/>
-                        </a:ext>
-                      </a:extLst>
-                    </a:blip>
-                    <a:srcRect/>
+                    <a:blip r:embed="rId18"/>
                     <a:stretch>
                       <a:fillRect/>
                     </a:stretch>
                   </pic:blipFill>
-                  <pic:spPr bwMode="auto">
+                  <pic:spPr>
                     <a:xfrm>
                       <a:off x="0" y="0"/>
-                      <a:ext cx="3299784" cy="3207391"/>
+                      <a:ext cx="2362200" cy="1990725"/>
                     </a:xfrm>
                     <a:prstGeom prst="rect">
                       <a:avLst/>
                     </a:prstGeom>
-                    <a:noFill/>
-                    <a:ln>
-                      <a:noFill/>
-                    </a:ln>
                   </pic:spPr>
                 </pic:pic>
               </a:graphicData>
@@ -1848,17 +1924,160 @@
     <w:p>
       <w:pPr>
         <w:pStyle w:val="Texto"/>
-        <w:jc w:val="center"/>
+        <w:jc w:val="both"/>
       </w:pPr>
       <w:r>
         <w:t xml:space="preserve">(Fonte: </w:t>
       </w:r>
       <w:r>
-        <w:t>https://pt.wikipedia.org/wiki/Rede_em_estrela</w:t>
+        <w:t>(</w:t>
+      </w:r>
+      <w:proofErr w:type="spellStart"/>
+      <w:r>
+        <w:t>Santra</w:t>
+      </w:r>
+      <w:proofErr w:type="spellEnd"/>
+      <w:r>
+        <w:t xml:space="preserve">; </w:t>
+      </w:r>
+      <w:proofErr w:type="spellStart"/>
+      <w:r>
+        <w:t>Acharjya</w:t>
+      </w:r>
+      <w:proofErr w:type="spellEnd"/>
+      <w:r>
+        <w:t xml:space="preserve"> 2013)</w:t>
       </w:r>
       <w:r>
         <w:t>)</w:t>
       </w:r>
+    </w:p>
+    <w:p>
+      <w:pPr>
+        <w:pStyle w:val="Subtitulo"/>
+      </w:pPr>
+      <w:r>
+        <w:t>2.5 Internet das Coisas</w:t>
+      </w:r>
+    </w:p>
+    <w:p>
+      <w:pPr>
+        <w:pStyle w:val="Texto"/>
+      </w:pPr>
+      <w:r>
+        <w:tab/>
+        <w:t>A Internet das Coisas (</w:t>
+      </w:r>
+      <w:proofErr w:type="spellStart"/>
+      <w:r>
+        <w:t>IoT</w:t>
+      </w:r>
+      <w:proofErr w:type="spellEnd"/>
+      <w:r>
+        <w:t xml:space="preserve">) mostra um novo paradigma que conecta uma variedade heterogênea de coisas ao nosso redor à internet e entre elas mesmas </w:t>
+      </w:r>
+      <w:r>
+        <w:t>(</w:t>
+      </w:r>
+      <w:proofErr w:type="spellStart"/>
+      <w:r>
+        <w:t>Maalel</w:t>
+      </w:r>
+      <w:proofErr w:type="spellEnd"/>
+      <w:r>
+        <w:t xml:space="preserve">; </w:t>
+      </w:r>
+      <w:proofErr w:type="spellStart"/>
+      <w:r>
+        <w:t>Natalizio</w:t>
+      </w:r>
+      <w:proofErr w:type="spellEnd"/>
+      <w:r>
+        <w:t xml:space="preserve">; </w:t>
+      </w:r>
+      <w:proofErr w:type="spellStart"/>
+      <w:r>
+        <w:t>Bouabdallah</w:t>
+      </w:r>
+      <w:proofErr w:type="spellEnd"/>
+      <w:r>
+        <w:t xml:space="preserve">; </w:t>
+      </w:r>
+      <w:proofErr w:type="spellStart"/>
+      <w:r>
+        <w:t>Roux</w:t>
+      </w:r>
+      <w:proofErr w:type="spellEnd"/>
+      <w:r>
+        <w:t xml:space="preserve">; </w:t>
+      </w:r>
+      <w:proofErr w:type="spellStart"/>
+      <w:r>
+        <w:t>Kellil</w:t>
+      </w:r>
+      <w:proofErr w:type="spellEnd"/>
+      <w:r>
+        <w:t>, 2013)</w:t>
+      </w:r>
+      <w:r>
+        <w:t xml:space="preserve">. Com o surgimento da </w:t>
+      </w:r>
+      <w:proofErr w:type="spellStart"/>
+      <w:r>
+        <w:t>IoT</w:t>
+      </w:r>
+      <w:proofErr w:type="spellEnd"/>
+      <w:r>
+        <w:t xml:space="preserve">, veio uma nova geração de objetos com capacidade de se conectar à rede e com habilidades como comunicação e sensoriamento que permitem aplicações como automação residencial, monitoramento de transportações e até na área de saúde </w:t>
+      </w:r>
+      <w:r>
+        <w:t>(</w:t>
+      </w:r>
+      <w:proofErr w:type="spellStart"/>
+      <w:r>
+        <w:t>Maalel</w:t>
+      </w:r>
+      <w:proofErr w:type="spellEnd"/>
+      <w:r>
+        <w:t xml:space="preserve">; </w:t>
+      </w:r>
+      <w:proofErr w:type="spellStart"/>
+      <w:r>
+        <w:t>Natalizio</w:t>
+      </w:r>
+      <w:proofErr w:type="spellEnd"/>
+      <w:r>
+        <w:t xml:space="preserve">; </w:t>
+      </w:r>
+      <w:proofErr w:type="spellStart"/>
+      <w:r>
+        <w:t>Bouabdallah</w:t>
+      </w:r>
+      <w:proofErr w:type="spellEnd"/>
+      <w:r>
+        <w:t xml:space="preserve">; </w:t>
+      </w:r>
+      <w:proofErr w:type="spellStart"/>
+      <w:r>
+        <w:t>Roux</w:t>
+      </w:r>
+      <w:proofErr w:type="spellEnd"/>
+      <w:r>
+        <w:t xml:space="preserve">; </w:t>
+      </w:r>
+      <w:proofErr w:type="spellStart"/>
+      <w:r>
+        <w:t>Kellil</w:t>
+      </w:r>
+      <w:proofErr w:type="spellEnd"/>
+      <w:r>
+        <w:t>, 2013)</w:t>
+      </w:r>
+      <w:r>
+        <w:t>.</w:t>
+      </w:r>
+      <w:bookmarkStart w:id="0" w:name="_GoBack"/>
+      <w:bookmarkEnd w:id="0"/>
     </w:p>
     <w:sectPr>
       <w:pgSz w:w="12240" w:h="15840"/>

</xml_diff>

<commit_message>
16/10 - "Created abreviations list and started writing hardware module on chapter 3"
</commit_message>
<xml_diff>
--- a/Monografia/Partes/Capitulo 2.docx
+++ b/Monografia/Partes/Capitulo 2.docx
@@ -657,16 +657,10 @@
       <w:r>
         <w:t>combinações de característica que sejam geometricamente consistentes e utilizar RANSAC (</w:t>
       </w:r>
-      <w:proofErr w:type="spellStart"/>
-      <w:r>
-        <w:t>Random</w:t>
-      </w:r>
-      <w:proofErr w:type="spellEnd"/>
-      <w:r>
-        <w:t xml:space="preserve"> sample consensus</w:t>
-      </w:r>
-      <w:r>
-        <w:t xml:space="preserve"> – método iterativo para estimar parâmetros de um modelo matemático de um conjunto de dados observados que possuam </w:t>
+      <w:bookmarkStart w:id="0" w:name="_GoBack"/>
+      <w:bookmarkEnd w:id="0"/>
+      <w:r>
+        <w:t xml:space="preserve">método iterativo para estimar parâmetros de um modelo matemático de um conjunto de dados observados que possuam </w:t>
       </w:r>
       <w:r>
         <w:rPr>
@@ -1974,10 +1968,7 @@
       </w:r>
       <w:proofErr w:type="spellEnd"/>
       <w:r>
-        <w:t xml:space="preserve">) mostra um novo paradigma que conecta uma variedade heterogênea de coisas ao nosso redor à internet e entre elas mesmas </w:t>
-      </w:r>
-      <w:r>
-        <w:t>(</w:t>
+        <w:t>) mostra um novo paradigma que conecta uma variedade heterogênea de coisas ao nosso redor à internet e entre elas mesmas (</w:t>
       </w:r>
       <w:proofErr w:type="spellStart"/>
       <w:r>
@@ -2017,10 +2008,7 @@
       </w:r>
       <w:proofErr w:type="spellEnd"/>
       <w:r>
-        <w:t>, 2013)</w:t>
-      </w:r>
-      <w:r>
-        <w:t xml:space="preserve">. Com o surgimento da </w:t>
+        <w:t xml:space="preserve">, 2013). Com o surgimento da </w:t>
       </w:r>
       <w:proofErr w:type="spellStart"/>
       <w:r>
@@ -2028,10 +2016,7 @@
       </w:r>
       <w:proofErr w:type="spellEnd"/>
       <w:r>
-        <w:t xml:space="preserve">, veio uma nova geração de objetos com capacidade de se conectar à rede e com habilidades como comunicação e sensoriamento que permitem aplicações como automação residencial, monitoramento de transportações e até na área de saúde </w:t>
-      </w:r>
-      <w:r>
-        <w:t>(</w:t>
+        <w:t>, veio uma nova geração de objetos com capacidade de se conectar à rede e com habilidades como comunicação e sensoriamento que permitem aplicações como automação residencial, monitoramento de transportações e até na área de saúde (</w:t>
       </w:r>
       <w:proofErr w:type="spellStart"/>
       <w:r>
@@ -2071,13 +2056,8 @@
       </w:r>
       <w:proofErr w:type="spellEnd"/>
       <w:r>
-        <w:t>, 2013)</w:t>
-      </w:r>
-      <w:r>
-        <w:t>.</w:t>
-      </w:r>
-      <w:bookmarkStart w:id="0" w:name="_GoBack"/>
-      <w:bookmarkEnd w:id="0"/>
+        <w:t>, 2013).</w:t>
+      </w:r>
     </w:p>
     <w:sectPr>
       <w:pgSz w:w="12240" w:h="15840"/>

</xml_diff>